<commit_message>
information function can work now
</commit_message>
<xml_diff>
--- a/docs/meetingnote2022.5.13.docx
+++ b/docs/meetingnote2022.5.13.docx
@@ -1,6 +1,6 @@
 
 <file path=word/document.xml><?xml version="1.0" encoding="utf-8"?>
-<w:document xmlns:wpc="http://schemas.microsoft.com/office/word/2010/wordprocessingCanvas" xmlns:cx="http://schemas.microsoft.com/office/drawing/2014/chartex" xmlns:cx1="http://schemas.microsoft.com/office/drawing/2015/9/8/chartex" xmlns:cx2="http://schemas.microsoft.com/office/drawing/2015/10/21/chartex" xmlns:cx3="http://schemas.microsoft.com/office/drawing/2016/5/9/chartex" xmlns:cx4="http://schemas.microsoft.com/office/drawing/2016/5/10/chartex" xmlns:cx5="http://schemas.microsoft.com/office/drawing/2016/5/11/chartex" xmlns:cx6="http://schemas.microsoft.com/office/drawing/2016/5/12/chartex" xmlns:cx7="http://schemas.microsoft.com/office/drawing/2016/5/13/chartex" xmlns:cx8="http://schemas.microsoft.com/office/drawing/2016/5/14/chartex" xmlns:mc="http://schemas.openxmlformats.org/markup-compatibility/2006" xmlns:aink="http://schemas.microsoft.com/office/drawing/2016/ink" xmlns:am3d="http://schemas.microsoft.com/office/drawing/2017/model3d" xmlns:o="urn:schemas-microsoft-com:office:office" xmlns:oel="http://schemas.microsoft.com/office/2019/extlst" xmlns:r="http://schemas.openxmlformats.org/officeDocument/2006/relationships" xmlns:m="http://schemas.openxmlformats.org/officeDocument/2006/math" xmlns:v="urn:schemas-microsoft-com:vml" xmlns:wp14="http://schemas.microsoft.com/office/word/2010/wordprocessingDrawing" xmlns:wp="http://schemas.openxmlformats.org/drawingml/2006/wordprocessingDrawing" xmlns:w10="urn:schemas-microsoft-com:office:word" xmlns:w="http://schemas.openxmlformats.org/wordprocessingml/2006/main" xmlns:w14="http://schemas.microsoft.com/office/word/2010/wordml" xmlns:w15="http://schemas.microsoft.com/office/word/2012/wordml" xmlns:w16cex="http://schemas.microsoft.com/office/word/2018/wordml/cex" xmlns:w16cid="http://schemas.microsoft.com/office/word/2016/wordml/cid" xmlns:w16="http://schemas.microsoft.com/office/word/2018/wordml" xmlns:w16sdtdh="http://schemas.microsoft.com/office/word/2020/wordml/sdtdatahash" xmlns:w16se="http://schemas.microsoft.com/office/word/2015/wordml/symex" xmlns:wpg="http://schemas.microsoft.com/office/word/2010/wordprocessingGroup" xmlns:wpi="http://schemas.microsoft.com/office/word/2010/wordprocessingInk" xmlns:wne="http://schemas.microsoft.com/office/word/2006/wordml" xmlns:wps="http://schemas.microsoft.com/office/word/2010/wordprocessingShape" mc:Ignorable="w14 w15 w16se w16cid w16 w16cex w16sdtdh wp14">
+<w:document xmlns:wpc="http://schemas.microsoft.com/office/word/2010/wordprocessingCanvas" xmlns:cx="http://schemas.microsoft.com/office/drawing/2014/chartex" xmlns:cx1="http://schemas.microsoft.com/office/drawing/2015/9/8/chartex" xmlns:cx2="http://schemas.microsoft.com/office/drawing/2015/10/21/chartex" xmlns:cx3="http://schemas.microsoft.com/office/drawing/2016/5/9/chartex" xmlns:cx4="http://schemas.microsoft.com/office/drawing/2016/5/10/chartex" xmlns:cx5="http://schemas.microsoft.com/office/drawing/2016/5/11/chartex" xmlns:cx6="http://schemas.microsoft.com/office/drawing/2016/5/12/chartex" xmlns:cx7="http://schemas.microsoft.com/office/drawing/2016/5/13/chartex" xmlns:cx8="http://schemas.microsoft.com/office/drawing/2016/5/14/chartex" xmlns:mc="http://schemas.openxmlformats.org/markup-compatibility/2006" xmlns:aink="http://schemas.microsoft.com/office/drawing/2016/ink" xmlns:am3d="http://schemas.microsoft.com/office/drawing/2017/model3d" xmlns:o="urn:schemas-microsoft-com:office:office" xmlns:r="http://schemas.openxmlformats.org/officeDocument/2006/relationships" xmlns:m="http://schemas.openxmlformats.org/officeDocument/2006/math" xmlns:v="urn:schemas-microsoft-com:vml" xmlns:wp14="http://schemas.microsoft.com/office/word/2010/wordprocessingDrawing" xmlns:wp="http://schemas.openxmlformats.org/drawingml/2006/wordprocessingDrawing" xmlns:w10="urn:schemas-microsoft-com:office:word" xmlns:w="http://schemas.openxmlformats.org/wordprocessingml/2006/main" xmlns:w14="http://schemas.microsoft.com/office/word/2010/wordml" xmlns:w15="http://schemas.microsoft.com/office/word/2012/wordml" xmlns:w16cex="http://schemas.microsoft.com/office/word/2018/wordml/cex" xmlns:w16cid="http://schemas.microsoft.com/office/word/2016/wordml/cid" xmlns:w16="http://schemas.microsoft.com/office/word/2018/wordml" xmlns:w16sdtdh="http://schemas.microsoft.com/office/word/2020/wordml/sdtdatahash" xmlns:w16se="http://schemas.microsoft.com/office/word/2015/wordml/symex" xmlns:wpg="http://schemas.microsoft.com/office/word/2010/wordprocessingGroup" xmlns:wpi="http://schemas.microsoft.com/office/word/2010/wordprocessingInk" xmlns:wne="http://schemas.microsoft.com/office/word/2006/wordml" xmlns:wps="http://schemas.microsoft.com/office/word/2010/wordprocessingShape" mc:Ignorable="w14 w15 w16se w16cid w16 w16cex w16sdtdh wp14">
   <w:body>
     <w:p>
       <w:pPr>
@@ -271,6 +271,986 @@
           <w:szCs w:val="24"/>
         </w:rPr>
       </w:pPr>
+    </w:p>
+    <w:p>
+      <w:pPr>
+        <w:pStyle w:val="ListParagraph"/>
+        <w:rPr>
+          <w:sz w:val="24"/>
+          <w:szCs w:val="24"/>
+        </w:rPr>
+      </w:pPr>
+      <w:r>
+        <w:rPr>
+          <w:sz w:val="24"/>
+          <w:szCs w:val="24"/>
+        </w:rPr>
+        <w:t>Finished</w:t>
+      </w:r>
+    </w:p>
+    <w:p>
+      <w:pPr>
+        <w:pStyle w:val="ListParagraph"/>
+        <w:rPr>
+          <w:sz w:val="24"/>
+          <w:szCs w:val="24"/>
+        </w:rPr>
+      </w:pPr>
+      <w:r>
+        <w:rPr>
+          <w:sz w:val="24"/>
+          <w:szCs w:val="24"/>
+        </w:rPr>
+        <w:t>Result from Python</w:t>
+      </w:r>
+    </w:p>
+    <w:p>
+      <w:pPr>
+        <w:pStyle w:val="ListParagraph"/>
+        <w:rPr>
+          <w:sz w:val="24"/>
+          <w:szCs w:val="24"/>
+        </w:rPr>
+      </w:pPr>
+      <w:r>
+        <w:rPr>
+          <w:sz w:val="24"/>
+          <w:szCs w:val="24"/>
+        </w:rPr>
+        <w:t>the null score is -3.8430301339411947</w:t>
+      </w:r>
+    </w:p>
+    <w:p>
+      <w:pPr>
+        <w:pStyle w:val="ListParagraph"/>
+        <w:rPr>
+          <w:sz w:val="24"/>
+          <w:szCs w:val="24"/>
+        </w:rPr>
+      </w:pPr>
+      <w:r>
+        <w:rPr>
+          <w:sz w:val="24"/>
+          <w:szCs w:val="24"/>
+        </w:rPr>
+        <w:t>[{'[]': -3.8430301339411947}, {"['B']": -3.5835189384561104, "['C']": -4.276666119016055, "['D']": -4.025351690735145}, {"['B', 'C']": -3.753417975251508, "['B', 'D'</w:t>
+      </w:r>
+    </w:p>
+    <w:p>
+      <w:pPr>
+        <w:pStyle w:val="ListParagraph"/>
+        <w:rPr>
+          <w:sz w:val="24"/>
+          <w:szCs w:val="24"/>
+        </w:rPr>
+      </w:pPr>
+      <w:r>
+        <w:rPr>
+          <w:sz w:val="24"/>
+          <w:szCs w:val="24"/>
+        </w:rPr>
+        <w:t>]": -4.382026634673884, "['C', 'D']": -4.382026634673884}, {"['B', 'C', 'D']": -4.852030263919614}]</w:t>
+      </w:r>
+    </w:p>
+    <w:p>
+      <w:pPr>
+        <w:pStyle w:val="ListParagraph"/>
+        <w:rPr>
+          <w:sz w:val="24"/>
+          <w:szCs w:val="24"/>
+        </w:rPr>
+      </w:pPr>
+      <w:r>
+        <w:rPr>
+          <w:sz w:val="24"/>
+          <w:szCs w:val="24"/>
+        </w:rPr>
+        <w:t>[{'[]': 1}, {"['B']": 0.4199730940219749, "['C']": 0.01997309402197498, "['D']": 0.4199730940219749}, {"['B', 'C']": 0.5709505944546684, "['B', 'D']": 0.419973094021</w:t>
+      </w:r>
+    </w:p>
+    <w:p>
+      <w:pPr>
+        <w:pStyle w:val="ListParagraph"/>
+        <w:rPr>
+          <w:sz w:val="24"/>
+          <w:szCs w:val="24"/>
+        </w:rPr>
+      </w:pPr>
+      <w:r>
+        <w:rPr>
+          <w:sz w:val="24"/>
+          <w:szCs w:val="24"/>
+        </w:rPr>
+        <w:t>9749, "['C', 'D']": 0.5709505944546684}, {"['B', 'C', 'D']": 0.5709505944546684}]</w:t>
+      </w:r>
+    </w:p>
+    <w:p>
+      <w:pPr>
+        <w:pStyle w:val="ListParagraph"/>
+        <w:rPr>
+          <w:sz w:val="24"/>
+          <w:szCs w:val="24"/>
+        </w:rPr>
+      </w:pPr>
+    </w:p>
+    <w:p>
+      <w:pPr>
+        <w:pStyle w:val="ListParagraph"/>
+        <w:rPr>
+          <w:sz w:val="24"/>
+          <w:szCs w:val="24"/>
+        </w:rPr>
+      </w:pPr>
+      <w:r>
+        <w:rPr>
+          <w:sz w:val="24"/>
+          <w:szCs w:val="24"/>
+        </w:rPr>
+        <w:t>Result from Java</w:t>
+      </w:r>
+    </w:p>
+    <w:p>
+      <w:pPr>
+        <w:pStyle w:val="ListParagraph"/>
+        <w:rPr>
+          <w:sz w:val="24"/>
+          <w:szCs w:val="24"/>
+        </w:rPr>
+      </w:pPr>
+    </w:p>
+    <w:p>
+      <w:pPr>
+        <w:pStyle w:val="ListParagraph"/>
+        <w:rPr>
+          <w:sz w:val="24"/>
+          <w:szCs w:val="24"/>
+        </w:rPr>
+      </w:pPr>
+      <w:proofErr w:type="spellStart"/>
+      <w:r>
+        <w:rPr>
+          <w:sz w:val="24"/>
+          <w:szCs w:val="24"/>
+        </w:rPr>
+        <w:t>maxSetLength</w:t>
+      </w:r>
+      <w:proofErr w:type="spellEnd"/>
+      <w:r>
+        <w:rPr>
+          <w:sz w:val="24"/>
+          <w:szCs w:val="24"/>
+        </w:rPr>
+        <w:t>: 3</w:t>
+      </w:r>
+    </w:p>
+    <w:p>
+      <w:pPr>
+        <w:pStyle w:val="ListParagraph"/>
+        <w:rPr>
+          <w:sz w:val="24"/>
+          <w:szCs w:val="24"/>
+        </w:rPr>
+      </w:pPr>
+      <w:r>
+        <w:rPr>
+          <w:sz w:val="24"/>
+          <w:szCs w:val="24"/>
+        </w:rPr>
+        <w:t>Maximum Numbers Interactions Reported: 20</w:t>
+      </w:r>
+    </w:p>
+    <w:p>
+      <w:pPr>
+        <w:pStyle w:val="ListParagraph"/>
+        <w:rPr>
+          <w:sz w:val="24"/>
+          <w:szCs w:val="24"/>
+        </w:rPr>
+      </w:pPr>
+      <w:r>
+        <w:rPr>
+          <w:sz w:val="24"/>
+          <w:szCs w:val="24"/>
+        </w:rPr>
+        <w:t>Class Name: E</w:t>
+      </w:r>
+    </w:p>
+    <w:p>
+      <w:pPr>
+        <w:pStyle w:val="ListParagraph"/>
+        <w:rPr>
+          <w:sz w:val="24"/>
+          <w:szCs w:val="24"/>
+        </w:rPr>
+      </w:pPr>
+      <w:r>
+        <w:rPr>
+          <w:sz w:val="24"/>
+          <w:szCs w:val="24"/>
+        </w:rPr>
+        <w:lastRenderedPageBreak/>
+        <w:t>threshold: 0.05</w:t>
+      </w:r>
+    </w:p>
+    <w:p>
+      <w:pPr>
+        <w:pStyle w:val="ListParagraph"/>
+        <w:rPr>
+          <w:sz w:val="24"/>
+          <w:szCs w:val="24"/>
+        </w:rPr>
+      </w:pPr>
+    </w:p>
+    <w:p>
+      <w:pPr>
+        <w:pStyle w:val="ListParagraph"/>
+        <w:rPr>
+          <w:sz w:val="24"/>
+          <w:szCs w:val="24"/>
+        </w:rPr>
+      </w:pPr>
+      <w:r>
+        <w:rPr>
+          <w:sz w:val="24"/>
+          <w:szCs w:val="24"/>
+        </w:rPr>
+        <w:t>Current dataset path: C:\Users\CHX37\PycharmProjects\TEST.txt</w:t>
+      </w:r>
+    </w:p>
+    <w:p>
+      <w:pPr>
+        <w:pStyle w:val="ListParagraph"/>
+        <w:rPr>
+          <w:sz w:val="24"/>
+          <w:szCs w:val="24"/>
+        </w:rPr>
+      </w:pPr>
+    </w:p>
+    <w:p>
+      <w:pPr>
+        <w:pStyle w:val="ListParagraph"/>
+        <w:rPr>
+          <w:sz w:val="24"/>
+          <w:szCs w:val="24"/>
+        </w:rPr>
+      </w:pPr>
+      <w:r>
+        <w:rPr>
+          <w:sz w:val="24"/>
+          <w:szCs w:val="24"/>
+        </w:rPr>
+        <w:t>Predictor labels after data are processed [</w:t>
+      </w:r>
+      <w:proofErr w:type="spellStart"/>
+      <w:r>
+        <w:rPr>
+          <w:sz w:val="24"/>
+          <w:szCs w:val="24"/>
+        </w:rPr>
+        <w:t>Ljava.lang.String</w:t>
+      </w:r>
+      <w:proofErr w:type="spellEnd"/>
+      <w:r>
+        <w:rPr>
+          <w:sz w:val="24"/>
+          <w:szCs w:val="24"/>
+        </w:rPr>
+        <w:t>;@548a9f61</w:t>
+      </w:r>
+    </w:p>
+    <w:p>
+      <w:pPr>
+        <w:pStyle w:val="ListParagraph"/>
+        <w:rPr>
+          <w:sz w:val="24"/>
+          <w:szCs w:val="24"/>
+        </w:rPr>
+      </w:pPr>
+      <w:r>
+        <w:rPr>
+          <w:sz w:val="24"/>
+          <w:szCs w:val="24"/>
+        </w:rPr>
+        <w:t>Number Of Predictors: 3</w:t>
+      </w:r>
+    </w:p>
+    <w:p>
+      <w:pPr>
+        <w:pStyle w:val="ListParagraph"/>
+        <w:rPr>
+          <w:sz w:val="24"/>
+          <w:szCs w:val="24"/>
+        </w:rPr>
+      </w:pPr>
+      <w:r>
+        <w:rPr>
+          <w:sz w:val="24"/>
+          <w:szCs w:val="24"/>
+        </w:rPr>
+        <w:t>Number Of Records: 5</w:t>
+      </w:r>
+    </w:p>
+    <w:p>
+      <w:pPr>
+        <w:pStyle w:val="ListParagraph"/>
+        <w:rPr>
+          <w:sz w:val="24"/>
+          <w:szCs w:val="24"/>
+        </w:rPr>
+      </w:pPr>
+    </w:p>
+    <w:p>
+      <w:pPr>
+        <w:pStyle w:val="ListParagraph"/>
+        <w:rPr>
+          <w:sz w:val="24"/>
+          <w:szCs w:val="24"/>
+        </w:rPr>
+      </w:pPr>
+      <w:r>
+        <w:rPr>
+          <w:sz w:val="24"/>
+          <w:szCs w:val="24"/>
+        </w:rPr>
+        <w:t>Null Score: -3.8430301339411956</w:t>
+      </w:r>
+    </w:p>
+    <w:p>
+      <w:pPr>
+        <w:pStyle w:val="ListParagraph"/>
+        <w:rPr>
+          <w:sz w:val="24"/>
+          <w:szCs w:val="24"/>
+        </w:rPr>
+      </w:pPr>
+      <w:r>
+        <w:rPr>
+          <w:sz w:val="24"/>
+          <w:szCs w:val="24"/>
+        </w:rPr>
+        <w:t>Now printing the score of each of the single predictor models:</w:t>
+      </w:r>
+    </w:p>
+    <w:p>
+      <w:pPr>
+        <w:pStyle w:val="ListParagraph"/>
+        <w:rPr>
+          <w:sz w:val="24"/>
+          <w:szCs w:val="24"/>
+        </w:rPr>
+      </w:pPr>
+      <w:r>
+        <w:rPr>
+          <w:sz w:val="24"/>
+          <w:szCs w:val="24"/>
+        </w:rPr>
+        <w:t>Feature 0: B scored: -3.58351893845611</w:t>
+      </w:r>
+    </w:p>
+    <w:p>
+      <w:pPr>
+        <w:pStyle w:val="ListParagraph"/>
+        <w:rPr>
+          <w:sz w:val="24"/>
+          <w:szCs w:val="24"/>
+        </w:rPr>
+      </w:pPr>
+      <w:r>
+        <w:rPr>
+          <w:sz w:val="24"/>
+          <w:szCs w:val="24"/>
+        </w:rPr>
+        <w:t>Feature 1: C scored: -4.276666119016055</w:t>
+      </w:r>
+    </w:p>
+    <w:p>
+      <w:pPr>
+        <w:pStyle w:val="ListParagraph"/>
+        <w:rPr>
+          <w:sz w:val="24"/>
+          <w:szCs w:val="24"/>
+        </w:rPr>
+      </w:pPr>
+      <w:r>
+        <w:rPr>
+          <w:sz w:val="24"/>
+          <w:szCs w:val="24"/>
+        </w:rPr>
+        <w:t>Feature 2: D scored: -4.025351690735149</w:t>
+      </w:r>
+    </w:p>
+    <w:p>
+      <w:pPr>
+        <w:pStyle w:val="ListParagraph"/>
+        <w:rPr>
+          <w:sz w:val="24"/>
+          <w:szCs w:val="24"/>
+        </w:rPr>
+      </w:pPr>
+      <w:r>
+        <w:rPr>
+          <w:sz w:val="24"/>
+          <w:szCs w:val="24"/>
+        </w:rPr>
+        <w:t>Top 20 features: [0]</w:t>
+      </w:r>
+    </w:p>
+    <w:p>
+      <w:pPr>
+        <w:pStyle w:val="ListParagraph"/>
+        <w:rPr>
+          <w:sz w:val="24"/>
+          <w:szCs w:val="24"/>
+        </w:rPr>
+      </w:pPr>
+      <w:r>
+        <w:rPr>
+          <w:sz w:val="24"/>
+          <w:szCs w:val="24"/>
+        </w:rPr>
+        <w:t xml:space="preserve">Time taken </w:t>
+      </w:r>
+      <w:proofErr w:type="spellStart"/>
+      <w:r>
+        <w:rPr>
+          <w:sz w:val="24"/>
+          <w:szCs w:val="24"/>
+        </w:rPr>
+        <w:t>IGain</w:t>
+      </w:r>
+      <w:proofErr w:type="spellEnd"/>
+      <w:r>
+        <w:rPr>
+          <w:sz w:val="24"/>
+          <w:szCs w:val="24"/>
+        </w:rPr>
+        <w:t>: -1.652816317972E9</w:t>
+      </w:r>
+    </w:p>
+    <w:p>
+      <w:pPr>
+        <w:pStyle w:val="ListParagraph"/>
+        <w:rPr>
+          <w:sz w:val="24"/>
+          <w:szCs w:val="24"/>
+        </w:rPr>
+      </w:pPr>
+    </w:p>
+    <w:p>
+      <w:pPr>
+        <w:pStyle w:val="ListParagraph"/>
+        <w:rPr>
+          <w:sz w:val="24"/>
+          <w:szCs w:val="24"/>
+        </w:rPr>
+      </w:pPr>
+      <w:r>
+        <w:rPr>
+          <w:sz w:val="24"/>
+          <w:szCs w:val="24"/>
+        </w:rPr>
+        <w:t xml:space="preserve">Now printing interactions and their scores learned by </w:t>
+      </w:r>
+      <w:proofErr w:type="spellStart"/>
+      <w:r>
+        <w:rPr>
+          <w:sz w:val="24"/>
+          <w:szCs w:val="24"/>
+        </w:rPr>
+        <w:t>IGain</w:t>
+      </w:r>
+      <w:proofErr w:type="spellEnd"/>
+    </w:p>
+    <w:p>
+      <w:pPr>
+        <w:pStyle w:val="ListParagraph"/>
+        <w:rPr>
+          <w:sz w:val="24"/>
+          <w:szCs w:val="24"/>
+        </w:rPr>
+      </w:pPr>
+      <w:r>
+        <w:rPr>
+          <w:sz w:val="24"/>
+          <w:szCs w:val="24"/>
+        </w:rPr>
+        <w:t>[0, 1];-3.7534179752515073</w:t>
+      </w:r>
+    </w:p>
+    <w:p>
+      <w:pPr>
+        <w:pStyle w:val="ListParagraph"/>
+        <w:rPr>
+          <w:sz w:val="24"/>
+          <w:szCs w:val="24"/>
+        </w:rPr>
+      </w:pPr>
+      <w:r>
+        <w:rPr>
+          <w:sz w:val="24"/>
+          <w:szCs w:val="24"/>
+        </w:rPr>
+        <w:t>[1, 2];-4.382026634673882</w:t>
+      </w:r>
+    </w:p>
+    <w:p>
+      <w:pPr>
+        <w:pStyle w:val="ListParagraph"/>
+        <w:rPr>
+          <w:sz w:val="24"/>
+          <w:szCs w:val="24"/>
+        </w:rPr>
+      </w:pPr>
+    </w:p>
+    <w:p>
+      <w:pPr>
+        <w:pStyle w:val="ListParagraph"/>
+        <w:rPr>
+          <w:sz w:val="24"/>
+          <w:szCs w:val="24"/>
+        </w:rPr>
+      </w:pPr>
+      <w:r>
+        <w:rPr>
+          <w:sz w:val="24"/>
+          <w:szCs w:val="24"/>
+        </w:rPr>
+        <w:t xml:space="preserve">Now printing interactions and their Interaction Strength learned by </w:t>
+      </w:r>
+      <w:proofErr w:type="spellStart"/>
+      <w:r>
+        <w:rPr>
+          <w:sz w:val="24"/>
+          <w:szCs w:val="24"/>
+        </w:rPr>
+        <w:t>IGain</w:t>
+      </w:r>
+      <w:proofErr w:type="spellEnd"/>
+    </w:p>
+    <w:p>
+      <w:pPr>
+        <w:pStyle w:val="ListParagraph"/>
+        <w:rPr>
+          <w:sz w:val="24"/>
+          <w:szCs w:val="24"/>
+        </w:rPr>
+      </w:pPr>
+      <w:r>
+        <w:rPr>
+          <w:sz w:val="24"/>
+          <w:szCs w:val="24"/>
+        </w:rPr>
+        <w:t>[1, 2];0.22944963659394155</w:t>
+      </w:r>
+    </w:p>
+    <w:p>
+      <w:pPr>
+        <w:pStyle w:val="ListParagraph"/>
+        <w:rPr>
+          <w:sz w:val="24"/>
+          <w:szCs w:val="24"/>
+        </w:rPr>
+      </w:pPr>
+      <w:r>
+        <w:rPr>
+          <w:sz w:val="24"/>
+          <w:szCs w:val="24"/>
+        </w:rPr>
+        <w:t>[0, 1];0.22944963659394155</w:t>
+      </w:r>
+    </w:p>
+    <w:p>
+      <w:pPr>
+        <w:pStyle w:val="ListParagraph"/>
+        <w:rPr>
+          <w:sz w:val="24"/>
+          <w:szCs w:val="24"/>
+        </w:rPr>
+      </w:pPr>
+    </w:p>
+    <w:p>
+      <w:pPr>
+        <w:pStyle w:val="ListParagraph"/>
+        <w:rPr>
+          <w:sz w:val="24"/>
+          <w:szCs w:val="24"/>
+        </w:rPr>
+      </w:pPr>
+      <w:r>
+        <w:rPr>
+          <w:sz w:val="24"/>
+          <w:szCs w:val="24"/>
+        </w:rPr>
+        <w:t xml:space="preserve">Now printing </w:t>
+      </w:r>
+      <w:proofErr w:type="spellStart"/>
+      <w:r>
+        <w:rPr>
+          <w:sz w:val="24"/>
+          <w:szCs w:val="24"/>
+        </w:rPr>
+        <w:t>IGain</w:t>
+      </w:r>
+      <w:proofErr w:type="spellEnd"/>
+      <w:r>
+        <w:rPr>
+          <w:sz w:val="24"/>
+          <w:szCs w:val="24"/>
+        </w:rPr>
+        <w:t xml:space="preserve"> Score of a model learned by </w:t>
+      </w:r>
+      <w:proofErr w:type="spellStart"/>
+      <w:r>
+        <w:rPr>
+          <w:sz w:val="24"/>
+          <w:szCs w:val="24"/>
+        </w:rPr>
+        <w:t>IGain</w:t>
+      </w:r>
+      <w:proofErr w:type="spellEnd"/>
+    </w:p>
+    <w:p>
+      <w:pPr>
+        <w:pStyle w:val="ListParagraph"/>
+        <w:rPr>
+          <w:sz w:val="24"/>
+          <w:szCs w:val="24"/>
+        </w:rPr>
+      </w:pPr>
+      <w:r>
+        <w:rPr>
+          <w:sz w:val="24"/>
+          <w:szCs w:val="24"/>
+        </w:rPr>
+        <w:t>[0, 1, 2];0.5709505944546684</w:t>
+      </w:r>
+    </w:p>
+    <w:p>
+      <w:pPr>
+        <w:pStyle w:val="ListParagraph"/>
+        <w:rPr>
+          <w:sz w:val="24"/>
+          <w:szCs w:val="24"/>
+        </w:rPr>
+      </w:pPr>
+      <w:r>
+        <w:rPr>
+          <w:sz w:val="24"/>
+          <w:szCs w:val="24"/>
+        </w:rPr>
+        <w:t>[2];0.4199730940219749</w:t>
+      </w:r>
+    </w:p>
+    <w:p>
+      <w:pPr>
+        <w:pStyle w:val="ListParagraph"/>
+        <w:rPr>
+          <w:sz w:val="24"/>
+          <w:szCs w:val="24"/>
+        </w:rPr>
+      </w:pPr>
+      <w:r>
+        <w:rPr>
+          <w:sz w:val="24"/>
+          <w:szCs w:val="24"/>
+        </w:rPr>
+        <w:t>[1];0.01997309402197498</w:t>
+      </w:r>
+    </w:p>
+    <w:p>
+      <w:pPr>
+        <w:pStyle w:val="ListParagraph"/>
+        <w:rPr>
+          <w:sz w:val="24"/>
+          <w:szCs w:val="24"/>
+        </w:rPr>
+      </w:pPr>
+      <w:r>
+        <w:rPr>
+          <w:sz w:val="24"/>
+          <w:szCs w:val="24"/>
+        </w:rPr>
+        <w:t>[1, 2];0.5709505944546684</w:t>
+      </w:r>
+    </w:p>
+    <w:p>
+      <w:pPr>
+        <w:pStyle w:val="ListParagraph"/>
+        <w:rPr>
+          <w:sz w:val="24"/>
+          <w:szCs w:val="24"/>
+        </w:rPr>
+      </w:pPr>
+      <w:r>
+        <w:rPr>
+          <w:sz w:val="24"/>
+          <w:szCs w:val="24"/>
+        </w:rPr>
+        <w:t>[0, 1];0.5709505944546684</w:t>
+      </w:r>
+    </w:p>
+    <w:p>
+      <w:pPr>
+        <w:pStyle w:val="ListParagraph"/>
+        <w:rPr>
+          <w:sz w:val="24"/>
+          <w:szCs w:val="24"/>
+        </w:rPr>
+      </w:pPr>
+      <w:r>
+        <w:rPr>
+          <w:sz w:val="24"/>
+          <w:szCs w:val="24"/>
+        </w:rPr>
+        <w:t>[0];0.4199730940219749</w:t>
+      </w:r>
+    </w:p>
+    <w:p>
+      <w:pPr>
+        <w:pStyle w:val="ListParagraph"/>
+        <w:rPr>
+          <w:sz w:val="24"/>
+          <w:szCs w:val="24"/>
+        </w:rPr>
+      </w:pPr>
+      <w:r>
+        <w:rPr>
+          <w:sz w:val="24"/>
+          <w:szCs w:val="24"/>
+        </w:rPr>
+        <w:t>[0, 2];0.4199730940219749</w:t>
+      </w:r>
+    </w:p>
+    <w:p>
+      <w:pPr>
+        <w:pStyle w:val="ListParagraph"/>
+        <w:rPr>
+          <w:sz w:val="24"/>
+          <w:szCs w:val="24"/>
+        </w:rPr>
+      </w:pPr>
+      <w:r>
+        <w:rPr>
+          <w:sz w:val="24"/>
+          <w:szCs w:val="24"/>
+        </w:rPr>
+        <w:t>Time taken by transformation: -1.652816318003E9</w:t>
+      </w:r>
+    </w:p>
+    <w:p>
+      <w:pPr>
+        <w:pStyle w:val="ListParagraph"/>
+        <w:rPr>
+          <w:sz w:val="24"/>
+          <w:szCs w:val="24"/>
+        </w:rPr>
+      </w:pPr>
+    </w:p>
+    <w:p>
+      <w:pPr>
+        <w:pStyle w:val="ListParagraph"/>
+        <w:rPr>
+          <w:sz w:val="24"/>
+          <w:szCs w:val="24"/>
+        </w:rPr>
+      </w:pPr>
+      <w:r>
+        <w:rPr>
+          <w:sz w:val="24"/>
+          <w:szCs w:val="24"/>
+        </w:rPr>
+        <w:t>Top Features after transformation: [0, 3, 4]</w:t>
+      </w:r>
+    </w:p>
+    <w:p>
+      <w:pPr>
+        <w:pStyle w:val="ListParagraph"/>
+        <w:rPr>
+          <w:sz w:val="24"/>
+          <w:szCs w:val="24"/>
+        </w:rPr>
+      </w:pPr>
+    </w:p>
+    <w:p>
+      <w:pPr>
+        <w:pStyle w:val="ListParagraph"/>
+        <w:rPr>
+          <w:sz w:val="24"/>
+          <w:szCs w:val="24"/>
+        </w:rPr>
+      </w:pPr>
+      <w:r>
+        <w:rPr>
+          <w:sz w:val="24"/>
+          <w:szCs w:val="24"/>
+        </w:rPr>
+        <w:t>Parent Nodes Indices Identified: [0]</w:t>
+      </w:r>
+    </w:p>
+    <w:p>
+      <w:pPr>
+        <w:pStyle w:val="ListParagraph"/>
+        <w:rPr>
+          <w:sz w:val="24"/>
+          <w:szCs w:val="24"/>
+        </w:rPr>
+      </w:pPr>
+    </w:p>
+    <w:p>
+      <w:pPr>
+        <w:pStyle w:val="ListParagraph"/>
+        <w:rPr>
+          <w:sz w:val="24"/>
+          <w:szCs w:val="24"/>
+        </w:rPr>
+      </w:pPr>
+      <w:r>
+        <w:rPr>
+          <w:sz w:val="24"/>
+          <w:szCs w:val="24"/>
+        </w:rPr>
+        <w:t>Parent Nodes Names Identified: [0]</w:t>
+      </w:r>
+    </w:p>
+    <w:p>
+      <w:pPr>
+        <w:pStyle w:val="ListParagraph"/>
+        <w:rPr>
+          <w:sz w:val="24"/>
+          <w:szCs w:val="24"/>
+        </w:rPr>
+      </w:pPr>
+      <w:r>
+        <w:rPr>
+          <w:sz w:val="24"/>
+          <w:szCs w:val="24"/>
+        </w:rPr>
+        <w:t>B</w:t>
+      </w:r>
+    </w:p>
+    <w:p>
+      <w:pPr>
+        <w:pStyle w:val="ListParagraph"/>
+        <w:rPr>
+          <w:sz w:val="24"/>
+          <w:szCs w:val="24"/>
+        </w:rPr>
+      </w:pPr>
+    </w:p>
+    <w:p>
+      <w:pPr>
+        <w:pStyle w:val="ListParagraph"/>
+        <w:rPr>
+          <w:sz w:val="24"/>
+          <w:szCs w:val="24"/>
+        </w:rPr>
+      </w:pPr>
+      <w:r>
+        <w:rPr>
+          <w:sz w:val="24"/>
+          <w:szCs w:val="24"/>
+        </w:rPr>
+        <w:lastRenderedPageBreak/>
+        <w:t xml:space="preserve">True Parents Identified: </w:t>
+      </w:r>
+    </w:p>
+    <w:p>
+      <w:pPr>
+        <w:pStyle w:val="ListParagraph"/>
+        <w:rPr>
+          <w:sz w:val="24"/>
+          <w:szCs w:val="24"/>
+        </w:rPr>
+      </w:pPr>
+      <w:r>
+        <w:rPr>
+          <w:sz w:val="24"/>
+          <w:szCs w:val="24"/>
+        </w:rPr>
+        <w:t>[B]</w:t>
+      </w:r>
+    </w:p>
+    <w:p>
+      <w:pPr>
+        <w:pStyle w:val="ListParagraph"/>
+        <w:rPr>
+          <w:sz w:val="24"/>
+          <w:szCs w:val="24"/>
+        </w:rPr>
+      </w:pPr>
+    </w:p>
+    <w:p>
+      <w:pPr>
+        <w:pStyle w:val="ListParagraph"/>
+        <w:rPr>
+          <w:sz w:val="24"/>
+          <w:szCs w:val="24"/>
+        </w:rPr>
+      </w:pPr>
+    </w:p>
+    <w:p>
+      <w:pPr>
+        <w:pStyle w:val="ListParagraph"/>
+        <w:rPr>
+          <w:sz w:val="24"/>
+          <w:szCs w:val="24"/>
+        </w:rPr>
+      </w:pPr>
+      <w:r>
+        <w:rPr>
+          <w:sz w:val="24"/>
+          <w:szCs w:val="24"/>
+        </w:rPr>
+        <w:t xml:space="preserve">Retracted Parent Nodes Indices: </w:t>
+      </w:r>
+    </w:p>
+    <w:p>
+      <w:pPr>
+        <w:pStyle w:val="ListParagraph"/>
+        <w:rPr>
+          <w:sz w:val="24"/>
+          <w:szCs w:val="24"/>
+        </w:rPr>
+      </w:pPr>
+      <w:r>
+        <w:rPr>
+          <w:sz w:val="24"/>
+          <w:szCs w:val="24"/>
+        </w:rPr>
+        <w:t>[0]</w:t>
+      </w:r>
+    </w:p>
+    <w:p>
+      <w:pPr>
+        <w:pStyle w:val="ListParagraph"/>
+        <w:rPr>
+          <w:sz w:val="24"/>
+          <w:szCs w:val="24"/>
+        </w:rPr>
+      </w:pPr>
+      <w:r>
+        <w:rPr>
+          <w:sz w:val="24"/>
+          <w:szCs w:val="24"/>
+        </w:rPr>
+        <w:t xml:space="preserve">Retracted Parent Nodes Names: </w:t>
+      </w:r>
+    </w:p>
+    <w:p>
+      <w:pPr>
+        <w:pStyle w:val="ListParagraph"/>
+        <w:rPr>
+          <w:sz w:val="24"/>
+          <w:szCs w:val="24"/>
+        </w:rPr>
+      </w:pPr>
+      <w:r>
+        <w:rPr>
+          <w:sz w:val="24"/>
+          <w:szCs w:val="24"/>
+        </w:rPr>
+        <w:t>[B]</w:t>
+      </w:r>
     </w:p>
     <w:p>
       <w:pPr>
@@ -325,7 +1305,7 @@
 </file>
 
 <file path=word/numbering.xml><?xml version="1.0" encoding="utf-8"?>
-<w:numbering xmlns:wpc="http://schemas.microsoft.com/office/word/2010/wordprocessingCanvas" xmlns:cx="http://schemas.microsoft.com/office/drawing/2014/chartex" xmlns:cx1="http://schemas.microsoft.com/office/drawing/2015/9/8/chartex" xmlns:cx2="http://schemas.microsoft.com/office/drawing/2015/10/21/chartex" xmlns:cx3="http://schemas.microsoft.com/office/drawing/2016/5/9/chartex" xmlns:cx4="http://schemas.microsoft.com/office/drawing/2016/5/10/chartex" xmlns:cx5="http://schemas.microsoft.com/office/drawing/2016/5/11/chartex" xmlns:cx6="http://schemas.microsoft.com/office/drawing/2016/5/12/chartex" xmlns:cx7="http://schemas.microsoft.com/office/drawing/2016/5/13/chartex" xmlns:cx8="http://schemas.microsoft.com/office/drawing/2016/5/14/chartex" xmlns:mc="http://schemas.openxmlformats.org/markup-compatibility/2006" xmlns:aink="http://schemas.microsoft.com/office/drawing/2016/ink" xmlns:am3d="http://schemas.microsoft.com/office/drawing/2017/model3d" xmlns:o="urn:schemas-microsoft-com:office:office" xmlns:oel="http://schemas.microsoft.com/office/2019/extlst" xmlns:r="http://schemas.openxmlformats.org/officeDocument/2006/relationships" xmlns:m="http://schemas.openxmlformats.org/officeDocument/2006/math" xmlns:v="urn:schemas-microsoft-com:vml" xmlns:wp14="http://schemas.microsoft.com/office/word/2010/wordprocessingDrawing" xmlns:wp="http://schemas.openxmlformats.org/drawingml/2006/wordprocessingDrawing" xmlns:w10="urn:schemas-microsoft-com:office:word" xmlns:w="http://schemas.openxmlformats.org/wordprocessingml/2006/main" xmlns:w14="http://schemas.microsoft.com/office/word/2010/wordml" xmlns:w15="http://schemas.microsoft.com/office/word/2012/wordml" xmlns:w16cex="http://schemas.microsoft.com/office/word/2018/wordml/cex" xmlns:w16cid="http://schemas.microsoft.com/office/word/2016/wordml/cid" xmlns:w16="http://schemas.microsoft.com/office/word/2018/wordml" xmlns:w16sdtdh="http://schemas.microsoft.com/office/word/2020/wordml/sdtdatahash" xmlns:w16se="http://schemas.microsoft.com/office/word/2015/wordml/symex" xmlns:wpg="http://schemas.microsoft.com/office/word/2010/wordprocessingGroup" xmlns:wpi="http://schemas.microsoft.com/office/word/2010/wordprocessingInk" xmlns:wne="http://schemas.microsoft.com/office/word/2006/wordml" xmlns:wps="http://schemas.microsoft.com/office/word/2010/wordprocessingShape" mc:Ignorable="w14 w15 w16se w16cid w16 w16cex w16sdtdh wp14">
+<w:numbering xmlns:wpc="http://schemas.microsoft.com/office/word/2010/wordprocessingCanvas" xmlns:cx="http://schemas.microsoft.com/office/drawing/2014/chartex" xmlns:cx1="http://schemas.microsoft.com/office/drawing/2015/9/8/chartex" xmlns:cx2="http://schemas.microsoft.com/office/drawing/2015/10/21/chartex" xmlns:cx3="http://schemas.microsoft.com/office/drawing/2016/5/9/chartex" xmlns:cx4="http://schemas.microsoft.com/office/drawing/2016/5/10/chartex" xmlns:cx5="http://schemas.microsoft.com/office/drawing/2016/5/11/chartex" xmlns:cx6="http://schemas.microsoft.com/office/drawing/2016/5/12/chartex" xmlns:cx7="http://schemas.microsoft.com/office/drawing/2016/5/13/chartex" xmlns:cx8="http://schemas.microsoft.com/office/drawing/2016/5/14/chartex" xmlns:mc="http://schemas.openxmlformats.org/markup-compatibility/2006" xmlns:aink="http://schemas.microsoft.com/office/drawing/2016/ink" xmlns:am3d="http://schemas.microsoft.com/office/drawing/2017/model3d" xmlns:o="urn:schemas-microsoft-com:office:office" xmlns:r="http://schemas.openxmlformats.org/officeDocument/2006/relationships" xmlns:m="http://schemas.openxmlformats.org/officeDocument/2006/math" xmlns:v="urn:schemas-microsoft-com:vml" xmlns:wp14="http://schemas.microsoft.com/office/word/2010/wordprocessingDrawing" xmlns:wp="http://schemas.openxmlformats.org/drawingml/2006/wordprocessingDrawing" xmlns:w10="urn:schemas-microsoft-com:office:word" xmlns:w="http://schemas.openxmlformats.org/wordprocessingml/2006/main" xmlns:w14="http://schemas.microsoft.com/office/word/2010/wordml" xmlns:w15="http://schemas.microsoft.com/office/word/2012/wordml" xmlns:w16cex="http://schemas.microsoft.com/office/word/2018/wordml/cex" xmlns:w16cid="http://schemas.microsoft.com/office/word/2016/wordml/cid" xmlns:w16="http://schemas.microsoft.com/office/word/2018/wordml" xmlns:w16sdtdh="http://schemas.microsoft.com/office/word/2020/wordml/sdtdatahash" xmlns:w16se="http://schemas.microsoft.com/office/word/2015/wordml/symex" xmlns:wpg="http://schemas.microsoft.com/office/word/2010/wordprocessingGroup" xmlns:wpi="http://schemas.microsoft.com/office/word/2010/wordprocessingInk" xmlns:wne="http://schemas.microsoft.com/office/word/2006/wordml" xmlns:wps="http://schemas.microsoft.com/office/word/2010/wordprocessingShape" mc:Ignorable="w14 w15 w16se w16cid w16 w16cex w16sdtdh wp14">
   <w:abstractNum w:abstractNumId="0" w15:restartNumberingAfterBreak="0">
     <w:nsid w:val="3FE044A2"/>
     <w:multiLevelType w:val="hybridMultilevel"/>
@@ -504,10 +1484,10 @@
       </w:pPr>
     </w:lvl>
   </w:abstractNum>
-  <w:num w:numId="1" w16cid:durableId="1331373774">
+  <w:num w:numId="1">
     <w:abstractNumId w:val="0"/>
   </w:num>
-  <w:num w:numId="2" w16cid:durableId="2022005792">
+  <w:num w:numId="2">
     <w:abstractNumId w:val="1"/>
   </w:num>
 </w:numbering>

</xml_diff>

<commit_message>
Uploaded meeting notes 5.20
</commit_message>
<xml_diff>
--- a/docs/meetingnote2022.5.13.docx
+++ b/docs/meetingnote2022.5.13.docx
@@ -292,12 +292,16 @@
       <w:pPr>
         <w:pStyle w:val="ListParagraph"/>
         <w:rPr>
-          <w:sz w:val="24"/>
-          <w:szCs w:val="24"/>
-        </w:rPr>
-      </w:pPr>
-      <w:r>
-        <w:rPr>
+          <w:b/>
+          <w:bCs/>
+          <w:sz w:val="24"/>
+          <w:szCs w:val="24"/>
+        </w:rPr>
+      </w:pPr>
+      <w:r>
+        <w:rPr>
+          <w:b/>
+          <w:bCs/>
           <w:sz w:val="24"/>
           <w:szCs w:val="24"/>
         </w:rPr>
@@ -397,12 +401,16 @@
       <w:pPr>
         <w:pStyle w:val="ListParagraph"/>
         <w:rPr>
-          <w:sz w:val="24"/>
-          <w:szCs w:val="24"/>
-        </w:rPr>
-      </w:pPr>
-      <w:r>
-        <w:rPr>
+          <w:b/>
+          <w:bCs/>
+          <w:sz w:val="24"/>
+          <w:szCs w:val="24"/>
+        </w:rPr>
+      </w:pPr>
+      <w:r>
+        <w:rPr>
+          <w:b/>
+          <w:bCs/>
           <w:sz w:val="24"/>
           <w:szCs w:val="24"/>
         </w:rPr>
@@ -1251,6 +1259,24 @@
         </w:rPr>
         <w:t>[B]</w:t>
       </w:r>
+    </w:p>
+    <w:p>
+      <w:pPr>
+        <w:pStyle w:val="ListParagraph"/>
+        <w:rPr>
+          <w:sz w:val="24"/>
+          <w:szCs w:val="24"/>
+        </w:rPr>
+      </w:pPr>
+    </w:p>
+    <w:p>
+      <w:pPr>
+        <w:pStyle w:val="ListParagraph"/>
+        <w:rPr>
+          <w:sz w:val="24"/>
+          <w:szCs w:val="24"/>
+        </w:rPr>
+      </w:pPr>
     </w:p>
     <w:p>
       <w:pPr>

</xml_diff>